<commit_message>
bifucated the code in page objects, for better readibility
</commit_message>
<xml_diff>
--- a/Setup.docx
+++ b/Setup.docx
@@ -1191,8 +1191,57 @@
       <w:pPr>
         <w:pStyle w:val="ListParagraph"/>
       </w:pPr>
+    </w:p>
+    <w:p>
+      <w:pPr>
+        <w:pStyle w:val="ListParagraph"/>
+      </w:pPr>
+      <w:proofErr w:type="gramStart"/>
+      <w:r>
+        <w:rPr>
+          <w:rFonts w:ascii="Courier New" w:hAnsi="Courier New" w:cs="Courier New"/>
+          <w:sz w:val="29"/>
+          <w:szCs w:val="29"/>
+        </w:rPr>
+        <w:t>pip</w:t>
+      </w:r>
+      <w:proofErr w:type="gramEnd"/>
+      <w:r>
+        <w:rPr>
+          <w:rFonts w:ascii="Courier New" w:hAnsi="Courier New" w:cs="Courier New"/>
+          <w:sz w:val="29"/>
+          <w:szCs w:val="29"/>
+        </w:rPr>
+        <w:t xml:space="preserve"> in</w:t>
+      </w:r>
       <w:bookmarkStart w:id="0" w:name="_GoBack"/>
       <w:bookmarkEnd w:id="0"/>
+      <w:r>
+        <w:rPr>
+          <w:rFonts w:ascii="Courier New" w:hAnsi="Courier New" w:cs="Courier New"/>
+          <w:sz w:val="29"/>
+          <w:szCs w:val="29"/>
+        </w:rPr>
+        <w:t xml:space="preserve">stall </w:t>
+      </w:r>
+      <w:proofErr w:type="spellStart"/>
+      <w:r>
+        <w:rPr>
+          <w:rFonts w:ascii="Courier New" w:hAnsi="Courier New" w:cs="Courier New"/>
+          <w:sz w:val="29"/>
+          <w:szCs w:val="29"/>
+        </w:rPr>
+        <w:t>robotframework</w:t>
+      </w:r>
+      <w:proofErr w:type="spellEnd"/>
+      <w:r>
+        <w:rPr>
+          <w:rFonts w:ascii="Courier New" w:hAnsi="Courier New" w:cs="Courier New"/>
+          <w:sz w:val="29"/>
+          <w:szCs w:val="29"/>
+        </w:rPr>
+        <w:t>-requests</w:t>
+      </w:r>
     </w:p>
     <w:sectPr>
       <w:pgSz w:w="11906" w:h="16838"/>

</xml_diff>

<commit_message>
updated the page object model
</commit_message>
<xml_diff>
--- a/Setup.docx
+++ b/Setup.docx
@@ -1195,34 +1195,29 @@
     <w:p>
       <w:pPr>
         <w:pStyle w:val="ListParagraph"/>
-      </w:pPr>
-      <w:proofErr w:type="gramStart"/>
-      <w:r>
         <w:rPr>
           <w:rFonts w:ascii="Courier New" w:hAnsi="Courier New" w:cs="Courier New"/>
           <w:sz w:val="29"/>
           <w:szCs w:val="29"/>
         </w:rPr>
-        <w:t>pip</w:t>
-      </w:r>
-      <w:proofErr w:type="gramEnd"/>
+      </w:pPr>
+      <w:proofErr w:type="gramStart"/>
       <w:r>
         <w:rPr>
           <w:rFonts w:ascii="Courier New" w:hAnsi="Courier New" w:cs="Courier New"/>
           <w:sz w:val="29"/>
           <w:szCs w:val="29"/>
         </w:rPr>
-        <w:t xml:space="preserve"> in</w:t>
-      </w:r>
-      <w:bookmarkStart w:id="0" w:name="_GoBack"/>
-      <w:bookmarkEnd w:id="0"/>
+        <w:t>pip</w:t>
+      </w:r>
+      <w:proofErr w:type="gramEnd"/>
       <w:r>
         <w:rPr>
           <w:rFonts w:ascii="Courier New" w:hAnsi="Courier New" w:cs="Courier New"/>
           <w:sz w:val="29"/>
           <w:szCs w:val="29"/>
         </w:rPr>
-        <w:t xml:space="preserve">stall </w:t>
+        <w:t xml:space="preserve"> install </w:t>
       </w:r>
       <w:proofErr w:type="spellStart"/>
       <w:r>
@@ -1242,6 +1237,99 @@
         </w:rPr>
         <w:t>-requests</w:t>
       </w:r>
+    </w:p>
+    <w:p>
+      <w:pPr>
+        <w:pStyle w:val="ListParagraph"/>
+        <w:rPr>
+          <w:rFonts w:ascii="Courier New" w:hAnsi="Courier New" w:cs="Courier New"/>
+          <w:sz w:val="29"/>
+          <w:szCs w:val="29"/>
+        </w:rPr>
+      </w:pPr>
+    </w:p>
+    <w:p>
+      <w:pPr>
+        <w:pStyle w:val="ListParagraph"/>
+        <w:rPr>
+          <w:rFonts w:ascii="Courier New" w:hAnsi="Courier New" w:cs="Courier New"/>
+          <w:sz w:val="29"/>
+          <w:szCs w:val="29"/>
+        </w:rPr>
+      </w:pPr>
+      <w:proofErr w:type="gramStart"/>
+      <w:r>
+        <w:rPr>
+          <w:rFonts w:ascii="Courier New" w:hAnsi="Courier New" w:cs="Courier New"/>
+          <w:sz w:val="29"/>
+          <w:szCs w:val="29"/>
+        </w:rPr>
+        <w:t>pip</w:t>
+      </w:r>
+      <w:proofErr w:type="gramEnd"/>
+      <w:r>
+        <w:rPr>
+          <w:rFonts w:ascii="Courier New" w:hAnsi="Courier New" w:cs="Courier New"/>
+          <w:sz w:val="29"/>
+          <w:szCs w:val="29"/>
+        </w:rPr>
+        <w:t xml:space="preserve"> install </w:t>
+      </w:r>
+      <w:proofErr w:type="spellStart"/>
+      <w:r>
+        <w:rPr>
+          <w:rFonts w:ascii="Courier New" w:hAnsi="Courier New" w:cs="Courier New"/>
+          <w:sz w:val="29"/>
+          <w:szCs w:val="29"/>
+        </w:rPr>
+        <w:t>pyautogui</w:t>
+      </w:r>
+      <w:proofErr w:type="spellEnd"/>
+    </w:p>
+    <w:p>
+      <w:pPr>
+        <w:pStyle w:val="ListParagraph"/>
+        <w:rPr>
+          <w:rFonts w:ascii="Courier New" w:hAnsi="Courier New" w:cs="Courier New"/>
+          <w:sz w:val="29"/>
+          <w:szCs w:val="29"/>
+        </w:rPr>
+      </w:pPr>
+      <w:proofErr w:type="gramStart"/>
+      <w:r>
+        <w:rPr>
+          <w:rFonts w:ascii="Courier New" w:hAnsi="Courier New" w:cs="Courier New"/>
+          <w:sz w:val="29"/>
+          <w:szCs w:val="29"/>
+        </w:rPr>
+        <w:t>pip</w:t>
+      </w:r>
+      <w:proofErr w:type="gramEnd"/>
+      <w:r>
+        <w:rPr>
+          <w:rFonts w:ascii="Courier New" w:hAnsi="Courier New" w:cs="Courier New"/>
+          <w:sz w:val="29"/>
+          <w:szCs w:val="29"/>
+        </w:rPr>
+        <w:t xml:space="preserve"> install </w:t>
+      </w:r>
+      <w:proofErr w:type="spellStart"/>
+      <w:r>
+        <w:rPr>
+          <w:rFonts w:ascii="Courier New" w:hAnsi="Courier New" w:cs="Courier New"/>
+          <w:sz w:val="29"/>
+          <w:szCs w:val="29"/>
+        </w:rPr>
+        <w:t>robotframework-imagehorizonlibrary</w:t>
+      </w:r>
+      <w:proofErr w:type="spellEnd"/>
+    </w:p>
+    <w:p>
+      <w:pPr>
+        <w:pStyle w:val="ListParagraph"/>
+      </w:pPr>
+      <w:bookmarkStart w:id="0" w:name="_GoBack"/>
+      <w:bookmarkEnd w:id="0"/>
     </w:p>
     <w:sectPr>
       <w:pgSz w:w="11906" w:h="16838"/>

</xml_diff>

<commit_message>
Final code for jobseeker
</commit_message>
<xml_diff>
--- a/Setup.docx
+++ b/Setup.docx
@@ -1327,9 +1327,27 @@
     <w:p>
       <w:pPr>
         <w:pStyle w:val="ListParagraph"/>
-      </w:pPr>
+        <w:rPr>
+          <w:rFonts w:ascii="Courier New" w:hAnsi="Courier New" w:cs="Courier New"/>
+          <w:sz w:val="29"/>
+          <w:szCs w:val="29"/>
+        </w:rPr>
+      </w:pPr>
+      <w:r>
+        <w:rPr>
+          <w:rFonts w:ascii="Courier New" w:hAnsi="Courier New" w:cs="Courier New"/>
+          <w:sz w:val="29"/>
+          <w:szCs w:val="29"/>
+        </w:rPr>
+        <w:t>pip install Robotframework-DatabaseLibrary</w:t>
+      </w:r>
       <w:bookmarkStart w:id="0" w:name="_GoBack"/>
       <w:bookmarkEnd w:id="0"/>
+    </w:p>
+    <w:p>
+      <w:pPr>
+        <w:pStyle w:val="ListParagraph"/>
+      </w:pPr>
     </w:p>
     <w:sectPr>
       <w:pgSz w:w="11906" w:h="16838"/>

</xml_diff>